<commit_message>
touching more in movement (more smooth)
</commit_message>
<xml_diff>
--- a/Assets/Scripts/Mario Plan.docx
+++ b/Assets/Scripts/Mario Plan.docx
@@ -149,14 +149,12 @@
           <w:lang w:val="en-US"/>
         </w:rPr>
       </w:pPr>
-      <w:proofErr w:type="spellStart"/>
       <w:r>
         <w:rPr>
           <w:lang w:val="en-US"/>
         </w:rPr>
         <w:t>Aseprite</w:t>
       </w:r>
-      <w:proofErr w:type="spellEnd"/>
       <w:r>
         <w:rPr>
           <w:lang w:val="en-US"/>
@@ -196,6 +194,7 @@
     <w:p>
       <w:pPr>
         <w:rPr>
+          <w:rStyle w:val="Hyperlink"/>
           <w:lang w:val="en-US"/>
         </w:rPr>
       </w:pPr>
@@ -210,6 +209,21 @@
       </w:hyperlink>
     </w:p>
     <w:p>
+      <w:r>
+        <w:t>Secont Tutorial:</w:t>
+      </w:r>
+    </w:p>
+    <w:p>
+      <w:hyperlink r:id="rId7" w:history="1">
+        <w:r>
+          <w:rPr>
+            <w:rStyle w:val="Hyperlink"/>
+          </w:rPr>
+          <w:t>https://www.youtube.com/playlist?list=PLTv8RdpDL35rlqmuKOO9Gm_D3GMLPqQtE</w:t>
+        </w:r>
+      </w:hyperlink>
+    </w:p>
+    <w:p>
       <w:pPr>
         <w:rPr>
           <w:lang w:val="en-US"/>
@@ -228,7 +242,7 @@
           <w:lang w:val="en-US"/>
         </w:rPr>
       </w:pPr>
-      <w:hyperlink r:id="rId7" w:history="1">
+      <w:hyperlink r:id="rId8" w:history="1">
         <w:r>
           <w:rPr>
             <w:rStyle w:val="Hyperlink"/>

</xml_diff>